<commit_message>
删除临时文件~$signment 1 Songtao Bei.docx，并在Assignment 1 Songtao Bei.docx中添加空行以改善格式。
</commit_message>
<xml_diff>
--- a/#1/Assignment 1 Songtao Bei.docx
+++ b/#1/Assignment 1 Songtao Bei.docx
@@ -2365,6 +2365,15 @@
         </w:tc>
       </w:tr>
     </w:tbl>
+    <w:p>
+      <w:pPr>
+        <w:ind w:left="420"/>
+        <w:rPr>
+          <w:rFonts w:ascii="Arial" w:hAnsi="Arial" w:cs="Arial"/>
+          <w:szCs w:val="21"/>
+        </w:rPr>
+      </w:pPr>
+    </w:p>
     <w:p>
       <w:pPr>
         <w:ind w:left="420"/>

</xml_diff>